<commit_message>
fxi belnding / mask improve depth pass samples pbr selection gl options on builder
</commit_message>
<xml_diff>
--- a/ToDo.docx
+++ b/ToDo.docx
@@ -17,7 +17,21 @@
         <w:rPr>
           <w:lang w:val="en-US"/>
         </w:rPr>
-        <w:t>Refactoring local / global bounds, especially in groups where child move every frame (es. XrRoot)</w:t>
+        <w:t xml:space="preserve">Refactoring local / global bounds, especially in groups where child move every frame (es. </w:t>
+      </w:r>
+      <w:proofErr w:type="spellStart"/>
+      <w:r>
+        <w:rPr>
+          <w:lang w:val="en-US"/>
+        </w:rPr>
+        <w:t>XrRoot</w:t>
+      </w:r>
+      <w:proofErr w:type="spellEnd"/>
+      <w:r>
+        <w:rPr>
+          <w:lang w:val="en-US"/>
+        </w:rPr>
+        <w:t>)</w:t>
       </w:r>
     </w:p>
     <w:p>
@@ -125,25 +139,67 @@
         <w:rPr>
           <w:lang w:val="en-US"/>
         </w:rPr>
-        <w:t>Implement components update groups, everything inside an update group can be run in parallel (es. All rigid body in pyscis, or all colliders)</w:t>
-      </w:r>
-    </w:p>
-    <w:p>
-      <w:pPr>
-        <w:pStyle w:val="Paragrafoelenco"/>
-        <w:numPr>
-          <w:ilvl w:val="0"/>
-          <w:numId w:val="2"/>
-        </w:numPr>
-        <w:rPr>
-          <w:lang w:val="en-US"/>
-        </w:rPr>
-      </w:pPr>
-      <w:r>
-        <w:rPr>
-          <w:lang w:val="en-US"/>
-        </w:rPr>
-        <w:t>Refactor editor scene view, implement dx9 suraface (gl + dx interop)</w:t>
+        <w:t xml:space="preserve">Implement components update groups, everything inside an update group can be run in parallel (es. All rigid body in </w:t>
+      </w:r>
+      <w:proofErr w:type="spellStart"/>
+      <w:r>
+        <w:rPr>
+          <w:lang w:val="en-US"/>
+        </w:rPr>
+        <w:t>pyscis</w:t>
+      </w:r>
+      <w:proofErr w:type="spellEnd"/>
+      <w:r>
+        <w:rPr>
+          <w:lang w:val="en-US"/>
+        </w:rPr>
+        <w:t>, or all colliders)</w:t>
+      </w:r>
+    </w:p>
+    <w:p>
+      <w:pPr>
+        <w:pStyle w:val="Paragrafoelenco"/>
+        <w:numPr>
+          <w:ilvl w:val="0"/>
+          <w:numId w:val="2"/>
+        </w:numPr>
+        <w:rPr>
+          <w:lang w:val="en-US"/>
+        </w:rPr>
+      </w:pPr>
+      <w:r>
+        <w:rPr>
+          <w:lang w:val="en-US"/>
+        </w:rPr>
+        <w:t xml:space="preserve">Refactor editor scene view, implement dx9 </w:t>
+      </w:r>
+      <w:proofErr w:type="spellStart"/>
+      <w:r>
+        <w:rPr>
+          <w:lang w:val="en-US"/>
+        </w:rPr>
+        <w:t>suraface</w:t>
+      </w:r>
+      <w:proofErr w:type="spellEnd"/>
+      <w:r>
+        <w:rPr>
+          <w:lang w:val="en-US"/>
+        </w:rPr>
+        <w:t xml:space="preserve"> (</w:t>
+      </w:r>
+      <w:proofErr w:type="spellStart"/>
+      <w:r>
+        <w:rPr>
+          <w:lang w:val="en-US"/>
+        </w:rPr>
+        <w:t>gl</w:t>
+      </w:r>
+      <w:proofErr w:type="spellEnd"/>
+      <w:r>
+        <w:rPr>
+          <w:lang w:val="en-US"/>
+        </w:rPr>
+        <w:t xml:space="preserve"> + dx interop)</w:t>
       </w:r>
     </w:p>
     <w:p>
@@ -222,32 +278,76 @@
         <w:rPr>
           <w:lang w:val="en-US"/>
         </w:rPr>
-        <w:t>Integrate pysicx colliders, more efficient than c# ones</w:t>
-      </w:r>
-    </w:p>
-    <w:p>
-      <w:pPr>
-        <w:pStyle w:val="Paragrafoelenco"/>
-        <w:numPr>
-          <w:ilvl w:val="0"/>
-          <w:numId w:val="2"/>
-        </w:numPr>
-        <w:rPr>
-          <w:lang w:val="en-US"/>
-        </w:rPr>
-      </w:pPr>
-      <w:r>
-        <w:rPr>
-          <w:lang w:val="en-US"/>
-        </w:rPr>
-        <w:t xml:space="preserve">Implement hdr decoder on native </w:t>
-      </w:r>
+        <w:t xml:space="preserve">Integrate </w:t>
+      </w:r>
+      <w:proofErr w:type="spellStart"/>
+      <w:r>
+        <w:rPr>
+          <w:lang w:val="en-US"/>
+        </w:rPr>
+        <w:t>pysicx</w:t>
+      </w:r>
+      <w:proofErr w:type="spellEnd"/>
+      <w:r>
+        <w:rPr>
+          <w:lang w:val="en-US"/>
+        </w:rPr>
+        <w:t xml:space="preserve"> colliders, more efficient than </w:t>
+      </w:r>
+      <w:proofErr w:type="spellStart"/>
+      <w:r>
+        <w:rPr>
+          <w:lang w:val="en-US"/>
+        </w:rPr>
+        <w:t>c#</w:t>
+      </w:r>
+      <w:proofErr w:type="spellEnd"/>
+      <w:r>
+        <w:rPr>
+          <w:lang w:val="en-US"/>
+        </w:rPr>
+        <w:t xml:space="preserve"> ones</w:t>
+      </w:r>
+    </w:p>
+    <w:p>
+      <w:pPr>
+        <w:pStyle w:val="Paragrafoelenco"/>
+        <w:numPr>
+          <w:ilvl w:val="0"/>
+          <w:numId w:val="2"/>
+        </w:numPr>
+        <w:rPr>
+          <w:lang w:val="en-US"/>
+        </w:rPr>
+      </w:pPr>
+      <w:r>
+        <w:rPr>
+          <w:lang w:val="en-US"/>
+        </w:rPr>
+        <w:t xml:space="preserve">Implement </w:t>
+      </w:r>
+      <w:proofErr w:type="spellStart"/>
+      <w:r>
+        <w:rPr>
+          <w:lang w:val="en-US"/>
+        </w:rPr>
+        <w:t>hdr</w:t>
+      </w:r>
+      <w:proofErr w:type="spellEnd"/>
+      <w:r>
+        <w:rPr>
+          <w:lang w:val="en-US"/>
+        </w:rPr>
+        <w:t xml:space="preserve"> decoder on native </w:t>
+      </w:r>
+      <w:proofErr w:type="spellStart"/>
       <w:r>
         <w:rPr>
           <w:lang w:val="en-US"/>
         </w:rPr>
         <w:t>c++</w:t>
       </w:r>
+      <w:proofErr w:type="spellEnd"/>
     </w:p>
     <w:p>
       <w:pPr>
@@ -282,22 +382,38 @@
         <w:rPr>
           <w:lang w:val="en-US"/>
         </w:rPr>
-        <w:t>Think to move some material properties at shader level (es. Write depth, etc)</w:t>
-      </w:r>
-    </w:p>
-    <w:p>
-      <w:pPr>
-        <w:pStyle w:val="Paragrafoelenco"/>
-        <w:numPr>
-          <w:ilvl w:val="0"/>
-          <w:numId w:val="2"/>
-        </w:numPr>
-        <w:rPr>
-          <w:lang w:val="en-US"/>
-        </w:rPr>
-      </w:pPr>
-      <w:r>
-        <w:rPr>
+        <w:t xml:space="preserve">Think to move some material properties at shader level (es. Write depth, </w:t>
+      </w:r>
+      <w:proofErr w:type="spellStart"/>
+      <w:r>
+        <w:rPr>
+          <w:lang w:val="en-US"/>
+        </w:rPr>
+        <w:t>etc</w:t>
+      </w:r>
+      <w:proofErr w:type="spellEnd"/>
+      <w:r>
+        <w:rPr>
+          <w:lang w:val="en-US"/>
+        </w:rPr>
+        <w:t>)</w:t>
+      </w:r>
+    </w:p>
+    <w:p>
+      <w:pPr>
+        <w:pStyle w:val="Paragrafoelenco"/>
+        <w:numPr>
+          <w:ilvl w:val="0"/>
+          <w:numId w:val="2"/>
+        </w:numPr>
+        <w:rPr>
+          <w:highlight w:val="green"/>
+          <w:lang w:val="en-US"/>
+        </w:rPr>
+      </w:pPr>
+      <w:r>
+        <w:rPr>
+          <w:highlight w:val="green"/>
           <w:lang w:val="en-US"/>
         </w:rPr>
         <w:t>Global uniform provider must be ad shader level</w:t>

</xml_diff>

<commit_message>
fix andrid release build (don't know how) hti view mesh builder fix compute index box collider normals fix pymeshcollider dount3d progress logger source
</commit_message>
<xml_diff>
--- a/ToDo.docx
+++ b/ToDo.docx
@@ -101,9 +101,16 @@
       </w:pPr>
       <w:r>
         <w:rPr>
-          <w:lang w:val="en-US"/>
-        </w:rPr>
-        <w:t>On shadow map, compute light projection based on actual camera position or give an option to keep it fixed</w:t>
+          <w:highlight w:val="green"/>
+          <w:lang w:val="en-US"/>
+        </w:rPr>
+        <w:t>On shadow map, compute light projection based on actual camera position</w:t>
+      </w:r>
+      <w:r>
+        <w:rPr>
+          <w:lang w:val="en-US"/>
+        </w:rPr>
+        <w:t xml:space="preserve"> or give an option to keep it fixed</w:t>
       </w:r>
     </w:p>
     <w:p>
@@ -246,21 +253,16 @@
           <w:numId w:val="2"/>
         </w:numPr>
         <w:rPr>
-          <w:lang w:val="en-US"/>
-        </w:rPr>
-      </w:pPr>
-      <w:r>
-        <w:rPr>
-          <w:highlight w:val="red"/>
-          <w:lang w:val="en-US"/>
-        </w:rPr>
-        <w:t>BUG</w:t>
-      </w:r>
-      <w:r>
-        <w:rPr>
-          <w:lang w:val="en-US"/>
-        </w:rPr>
-        <w:t>: shadow only material partially works on Android</w:t>
+          <w:highlight w:val="green"/>
+          <w:lang w:val="en-US"/>
+        </w:rPr>
+      </w:pPr>
+      <w:r>
+        <w:rPr>
+          <w:highlight w:val="green"/>
+          <w:lang w:val="en-US"/>
+        </w:rPr>
+        <w:t>BUG: shadow only material partially works on Android</w:t>
       </w:r>
     </w:p>
     <w:p>

</xml_diff>

<commit_message>
Plotter UI <-> WPF integration Animations Plot Logger Dynamic panel loader Splitter filmanet update
</commit_message>
<xml_diff>
--- a/ToDo.docx
+++ b/ToDo.docx
@@ -42,11 +42,13 @@
           <w:numId w:val="2"/>
         </w:numPr>
         <w:rPr>
-          <w:lang w:val="en-US"/>
-        </w:rPr>
-      </w:pPr>
-      <w:r>
-        <w:rPr>
+          <w:highlight w:val="yellow"/>
+          <w:lang w:val="en-US"/>
+        </w:rPr>
+      </w:pPr>
+      <w:r>
+        <w:rPr>
+          <w:highlight w:val="yellow"/>
           <w:lang w:val="en-US"/>
         </w:rPr>
         <w:t>Improve frustum culling on stereo camera</w:t>
@@ -139,11 +141,13 @@
           <w:numId w:val="2"/>
         </w:numPr>
         <w:rPr>
-          <w:lang w:val="en-US"/>
-        </w:rPr>
-      </w:pPr>
-      <w:r>
-        <w:rPr>
+          <w:highlight w:val="yellow"/>
+          <w:lang w:val="en-US"/>
+        </w:rPr>
+      </w:pPr>
+      <w:r>
+        <w:rPr>
+          <w:highlight w:val="yellow"/>
           <w:lang w:val="en-US"/>
         </w:rPr>
         <w:t xml:space="preserve">Implement components update groups, everything inside an update group can be run in parallel (es. All rigid body in </w:t>
@@ -151,6 +155,7 @@
       <w:proofErr w:type="spellStart"/>
       <w:r>
         <w:rPr>
+          <w:highlight w:val="yellow"/>
           <w:lang w:val="en-US"/>
         </w:rPr>
         <w:t>pyscis</w:t>
@@ -158,6 +163,7 @@
       <w:proofErr w:type="spellEnd"/>
       <w:r>
         <w:rPr>
+          <w:highlight w:val="yellow"/>
           <w:lang w:val="en-US"/>
         </w:rPr>
         <w:t>, or all colliders)</w:t>
@@ -273,11 +279,13 @@
           <w:numId w:val="2"/>
         </w:numPr>
         <w:rPr>
-          <w:lang w:val="en-US"/>
-        </w:rPr>
-      </w:pPr>
-      <w:r>
-        <w:rPr>
+          <w:highlight w:val="yellow"/>
+          <w:lang w:val="en-US"/>
+        </w:rPr>
+      </w:pPr>
+      <w:r>
+        <w:rPr>
+          <w:highlight w:val="yellow"/>
           <w:lang w:val="en-US"/>
         </w:rPr>
         <w:t xml:space="preserve">Integrate </w:t>
@@ -285,6 +293,7 @@
       <w:proofErr w:type="spellStart"/>
       <w:r>
         <w:rPr>
+          <w:highlight w:val="yellow"/>
           <w:lang w:val="en-US"/>
         </w:rPr>
         <w:t>pysicx</w:t>
@@ -292,6 +301,7 @@
       <w:proofErr w:type="spellEnd"/>
       <w:r>
         <w:rPr>
+          <w:highlight w:val="yellow"/>
           <w:lang w:val="en-US"/>
         </w:rPr>
         <w:t xml:space="preserve"> colliders, more efficient than </w:t>
@@ -299,6 +309,7 @@
       <w:proofErr w:type="spellStart"/>
       <w:r>
         <w:rPr>
+          <w:highlight w:val="yellow"/>
           <w:lang w:val="en-US"/>
         </w:rPr>
         <w:t>c#</w:t>
@@ -306,6 +317,7 @@
       <w:proofErr w:type="spellEnd"/>
       <w:r>
         <w:rPr>
+          <w:highlight w:val="yellow"/>
           <w:lang w:val="en-US"/>
         </w:rPr>
         <w:t xml:space="preserve"> ones</w:t>
@@ -359,11 +371,13 @@
           <w:numId w:val="2"/>
         </w:numPr>
         <w:rPr>
-          <w:lang w:val="en-US"/>
-        </w:rPr>
-      </w:pPr>
-      <w:r>
-        <w:rPr>
+          <w:highlight w:val="green"/>
+          <w:lang w:val="en-US"/>
+        </w:rPr>
+      </w:pPr>
+      <w:r>
+        <w:rPr>
+          <w:highlight w:val="green"/>
           <w:lang w:val="en-US"/>
         </w:rPr>
         <w:t>Implement oculus depth map</w:t>
@@ -377,11 +391,13 @@
           <w:numId w:val="2"/>
         </w:numPr>
         <w:rPr>
-          <w:lang w:val="en-US"/>
-        </w:rPr>
-      </w:pPr>
-      <w:r>
-        <w:rPr>
+          <w:highlight w:val="yellow"/>
+          <w:lang w:val="en-US"/>
+        </w:rPr>
+      </w:pPr>
+      <w:r>
+        <w:rPr>
+          <w:highlight w:val="yellow"/>
           <w:lang w:val="en-US"/>
         </w:rPr>
         <w:t xml:space="preserve">Think to move some material properties at shader level (es. Write depth, </w:t>
@@ -389,6 +405,7 @@
       <w:proofErr w:type="spellStart"/>
       <w:r>
         <w:rPr>
+          <w:highlight w:val="yellow"/>
           <w:lang w:val="en-US"/>
         </w:rPr>
         <w:t>etc</w:t>
@@ -396,6 +413,7 @@
       <w:proofErr w:type="spellEnd"/>
       <w:r>
         <w:rPr>
+          <w:highlight w:val="yellow"/>
           <w:lang w:val="en-US"/>
         </w:rPr>
         <w:t>)</w:t>

</xml_diff>